<commit_message>
Label individual contributions in final (3).docx with member names and Team Lead designation
Co-authored-by: alanpaul1382-sketch <261784266+alanpaul1382-sketch@users.noreply.github.com>
</commit_message>
<xml_diff>
--- a/final (3).docx
+++ b/final (3).docx
@@ -695,7 +695,7 @@
         <w:t>4.4.1 </w:t>
       </w:r>
       <w:r>
-        <w:t xml:space="preserve">Artificial Intelligence (AI) </w:t>
+        <w:t>Artificial Intelligence (AI) — Clifton (Team Lead)</w:t>
       </w:r>
     </w:p>
     <w:p>
@@ -709,7 +709,7 @@
         <w:t>4.4.2 </w:t>
       </w:r>
       <w:r>
-        <w:t xml:space="preserve">Immersive Media (VR/AR) </w:t>
+        <w:t>Immersive Media (VR/AR) — Collin</w:t>
       </w:r>
     </w:p>
     <w:p>
@@ -723,7 +723,7 @@
         <w:t>4.4.3 </w:t>
       </w:r>
       <w:r>
-        <w:t xml:space="preserve">5G and Edge Computing </w:t>
+        <w:t>5G and Edge Computing — Alex</w:t>
       </w:r>
     </w:p>
     <w:p>
@@ -737,7 +737,7 @@
         <w:t>4.4.4 </w:t>
       </w:r>
       <w:r>
-        <w:t xml:space="preserve">Blockchain-Based Certificate Verification </w:t>
+        <w:t>Blockchain-Based Certificate Verification — Declan</w:t>
       </w:r>
     </w:p>
     <w:p>
@@ -5217,7 +5217,7 @@
           <w:b/>
           <w:bCs/>
         </w:rPr>
-        <w:t>4.4.1 Artificial Intelligence (AI) — Clifton</w:t>
+        <w:t>4.4.1 Artificial Intelligence (AI) — Clifton (Team Lead)</w:t>
       </w:r>
     </w:p>
     <w:p>

</xml_diff>

<commit_message>
Fix British spelling and grammar in report: 52 corrections applied
Co-authored-by: alanpaul1382-sketch <261784266+alanpaul1382-sketch@users.noreply.github.com>
</commit_message>
<xml_diff>
--- a/final (3).docx
+++ b/final (3).docx
@@ -60,7 +60,7 @@
           <w:b/>
           <w:bCs/>
         </w:rPr>
-        <w:t>Organization:</w:t>
+        <w:t>Organisation:</w:t>
       </w:r>
       <w:r>
         <w:t> Nanyang Polytechnic (NYP)</w:t>
@@ -638,7 +638,7 @@
         <w:t>4.1 </w:t>
       </w:r>
       <w:r>
-        <w:t>Organization Overview</w:t>
+        <w:t>Organisation Overview</w:t>
       </w:r>
     </w:p>
     <w:p>
@@ -2970,7 +2970,7 @@
     </w:p>
     <w:p>
       <w:r>
-        <w:t>In today's rapidly evolving digital economy, emerging technologies hold the potential to revolutionize business operations, creating new opportunities for growth and innovation. The education sector in Singapore is at the forefront of this digital transformation, with institutions like Nanyang Polytechnic (NYP) actively seeking ways to enhance teaching, learning, and administrative efficiency through technology adoption.</w:t>
+        <w:t>In today's rapidly evolving digital economy, emerging technologies hold the potential to revolutionise business operations, creating new opportunities for growth and innovation. The education sector in Singapore is at the forefront of this digital transformation, with institutions like Nanyang Polytechnic (NYP) actively seeking ways to enhance teaching, learning, and administrative efficiency through technology adoption.</w:t>
       </w:r>
     </w:p>
     <w:p>
@@ -2983,7 +2983,7 @@
       </w:r>
       <w:proofErr w:type="spellEnd"/>
       <w:r>
-        <w:t xml:space="preserve"> Media Development Authority (IMDA) Technology Roadmap have identified several frontier technologies — including Artificial Intelligence (AI), Immersive Media, 5G, and Blockchain — as key enablers of digital transformation across all sectors (IMDA, 2024). The education industry stands to benefit significantly from these technologies, as they can address longstanding challenges such as scalability of personalized learning, credential verification, campus connectivity, and experiential training.</w:t>
+        <w:t xml:space="preserve"> Media Development Authority (IMDA) Technology Roadmap have identified several frontier technologies — including Artificial Intelligence (AI), Immersive Media, 5G, and Blockchain — as key enablers of digital transformation across all sectors (IMDA, 2024). The education industry stands to benefit significantly from these technologies, as they can address longstanding challenges such as scalability of personalised learning, credential verification, campus connectivity, and experiential training.</w:t>
       </w:r>
     </w:p>
     <w:p>
@@ -2993,7 +2993,7 @@
       </w:r>
       <w:proofErr w:type="spellStart"/>
       <w:r>
-        <w:t>analyzing</w:t>
+        <w:t>analysing</w:t>
       </w:r>
       <w:proofErr w:type="spellEnd"/>
       <w:r>
@@ -3002,7 +3002,7 @@
     </w:p>
     <w:p>
       <w:r>
-        <w:t>The structure of this proposal follows a systematic approach: Section 4.1 profiles the organization and its value chain; Section 4.2 diagnoses current challenges; Section 4.3 sizes the market opportunity; Sections 4.4.1–4.4.4 detail each technology solution; and Section 5 consolidates the findings into an implementation roadmap with a combined cost-benefit analysis.</w:t>
+        <w:t>The structure of this proposal follows a systematic approach: Section 4.1 profiles the organisation and its value chain; Section 4.2 diagnoses current challenges; Section 4.3 sizes the market opportunity; Sections 4.4.1–4.4.4 detail each technology solution; and Section 5 consolidates the findings into an implementation roadmap with a combined cost-benefit analysis.</w:t>
       </w:r>
     </w:p>
     <w:p>
@@ -3039,7 +3039,7 @@
           <w:b/>
           <w:bCs/>
         </w:rPr>
-        <w:t>4.1 Organization Overview</w:t>
+        <w:t>4.1 Organisation Overview</w:t>
       </w:r>
     </w:p>
     <w:p>
@@ -3059,7 +3059,7 @@
     </w:p>
     <w:p>
       <w:r>
-        <w:t>Nanyang Polytechnic (NYP) is one of Singapore's five government-funded polytechnics, established in 1992. Located in Ang Mo Kio, NYP offers a wide range of full-time and part-time diploma courses, as well as Continuing Education and Training (CET) programs for adult learners (NYP, 2024).</w:t>
+        <w:t>Nanyang Polytechnic (NYP) is one of Singapore's five government-funded polytechnics, established in 1992. Located in Ang Mo Kio, NYP offers a wide range of full-time and part-time diploma courses, as well as Continuing Education and Training (CET) programmes for adult learners (NYP, 2024).</w:t>
       </w:r>
     </w:p>
     <w:p>
@@ -3332,7 +3332,7 @@
       </w:r>
       <w:proofErr w:type="spellStart"/>
       <w:r>
-        <w:t>Counseling</w:t>
+        <w:t>Counselling</w:t>
       </w:r>
       <w:proofErr w:type="spellEnd"/>
       <w:r>
@@ -3390,7 +3390,7 @@
         <w:t>Continuing Education &amp; Training (CET)</w:t>
       </w:r>
       <w:r>
-        <w:t> — Lifelong learning programs for working adults</w:t>
+        <w:t xml:space="preserve"> — Lifelong learning programmes for working adults</w:t>
       </w:r>
     </w:p>
     <w:p>
@@ -3515,7 +3515,7 @@
           <w:b/>
           <w:bCs/>
         </w:rPr>
-        <w:t>4.2.1 Scalability of Personalized Learning</w:t>
+        <w:t>4.2.1 Scalability of Personalised Learning</w:t>
       </w:r>
     </w:p>
     <w:p>
@@ -3529,7 +3529,7 @@
     </w:p>
     <w:p>
       <w:r>
-        <w:t>With approximately 15,000 full-time students across diverse disciplines, providing personalized learning experiences is a significant challenge. Lecturers have large class sizes, making it difficult to tailor instruction to individual learning paces and styles. Students who struggle may fall behind, while advanced students may not be adequately challenged.</w:t>
+        <w:t>With approximately 15,000 full-time students across diverse disciplines, providing personalised learning experiences is a significant challenge. Lecturers have large class sizes, making it difficult to tailor instruction to individual learning paces and styles. Students who struggle may fall behind, while advanced students may not be adequately challenged.</w:t>
       </w:r>
     </w:p>
     <w:p>
@@ -3558,7 +3558,7 @@
     </w:p>
     <w:p>
       <w:r>
-        <w:t>Many courses, particularly in engineering, healthcare, and applied sciences, require hands-on practical training. However, physical lab spaces are limited and expensive to maintain. Equipment may be outdated, and scheduling constraints mean students get limited access to specialized facilities. The COVID-19 pandemic also highlighted the vulnerability of in-person practical training.</w:t>
+        <w:t>Many courses, particularly in engineering, healthcare, and applied sciences, require hands-on practical training. However, physical lab spaces are limited and expensive to maintain. Equipment may be outdated, and scheduling constraints mean students get limited access to specialised facilities. The COVID-19 pandemic also highlighted the vulnerability of in-person practical training.</w:t>
       </w:r>
     </w:p>
     <w:p>
@@ -3653,7 +3653,7 @@
       </w:r>
       <w:proofErr w:type="spellStart"/>
       <w:r>
-        <w:t>enrollment</w:t>
+        <w:t>enrolment</w:t>
       </w:r>
       <w:proofErr w:type="spellEnd"/>
       <w:r>
@@ -3761,19 +3761,13 @@
           <w:b/>
           <w:bCs/>
         </w:rPr>
-        <w:t>Polytechnic sector:</w:t>
-      </w:r>
-      <w:r>
-        <w:t xml:space="preserve"> The five polytechnics collectively </w:t>
-      </w:r>
+        <w:t>Polytechnic sector: The five polytechnics collectively enrol approximately 70,000 full-time students.</w:t>
+      </w:r>
+      <w:r/>
       <w:proofErr w:type="spellStart"/>
-      <w:r>
-        <w:t>enroll</w:t>
-      </w:r>
+      <w:r/>
       <w:proofErr w:type="spellEnd"/>
-      <w:r>
-        <w:t xml:space="preserve"> approximately 70,000 full-time students.</w:t>
-      </w:r>
+      <w:r/>
     </w:p>
     <w:p>
       <w:pPr>
@@ -5296,7 +5290,7 @@
       </w:r>
       <w:proofErr w:type="spellStart"/>
       <w:r>
-        <w:t>analyze</w:t>
+        <w:t>analyse</w:t>
       </w:r>
       <w:proofErr w:type="spellEnd"/>
       <w:r>
@@ -5350,7 +5344,7 @@
         <w:t>Figure 4</w:t>
       </w:r>
       <w:r>
-        <w:t> illustrates how AI-driven adaptive learning integrates with NYP's existing Learning Management System to personalize the student experience.</w:t>
+        <w:t xml:space="preserve"> illustrates how AI-driven adaptive learning integrates with NYP's existing Learning Management System to personalise the student experience.</w:t>
       </w:r>
     </w:p>
     <w:p>
@@ -5428,12 +5422,11 @@
     </w:p>
     <w:p>
       <w:r>
-        <w:lastRenderedPageBreak/>
-        <w:t xml:space="preserve">AI-powered adaptive learning systems can personalize the educational experience for each student. By </w:t>
+        <w:t xml:space="preserve">AI-powered adaptive learning systems can personalise the educational experience for each student. By </w:t>
       </w:r>
       <w:proofErr w:type="spellStart"/>
       <w:r>
-        <w:t>analyzing</w:t>
+        <w:t>analysing</w:t>
       </w:r>
       <w:proofErr w:type="spellEnd"/>
       <w:r>
@@ -5448,7 +5441,7 @@
         </w:numPr>
       </w:pPr>
       <w:r>
-        <w:t>Recommend customized learning paths and supplementary materials.</w:t>
+        <w:t>Recommend customised learning paths and supplementary materials.</w:t>
       </w:r>
     </w:p>
     <w:p>
@@ -5585,7 +5578,7 @@
       </w:r>
       <w:proofErr w:type="spellStart"/>
       <w:r>
-        <w:t>enrollment</w:t>
+        <w:t>enrolment</w:t>
       </w:r>
       <w:proofErr w:type="spellEnd"/>
       <w:r>
@@ -5639,7 +5632,7 @@
       </w:r>
       <w:proofErr w:type="spellStart"/>
       <w:r>
-        <w:t>analyzing</w:t>
+        <w:t>analysing</w:t>
       </w:r>
       <w:proofErr w:type="spellEnd"/>
       <w:r>
@@ -5682,7 +5675,7 @@
       </w:r>
       <w:proofErr w:type="spellStart"/>
       <w:r>
-        <w:t>analyzing</w:t>
+        <w:t>analysing</w:t>
       </w:r>
       <w:proofErr w:type="spellEnd"/>
       <w:r>
@@ -5690,7 +5683,7 @@
       </w:r>
       <w:proofErr w:type="spellStart"/>
       <w:r>
-        <w:t>counseling</w:t>
+        <w:t>counselling</w:t>
       </w:r>
       <w:proofErr w:type="spellEnd"/>
       <w:r>
@@ -5730,10 +5723,10 @@
           <w:b/>
           <w:bCs/>
         </w:rPr>
-        <w:t>Democratization of education:</w:t>
-      </w:r>
-      <w:r>
-        <w:t> AI enables high-quality, personalized education at scale, potentially reducing the cost of education and making it accessible to broader populations.</w:t>
+        <w:t>Democratisation of education:</w:t>
+      </w:r>
+      <w:r>
+        <w:t xml:space="preserve"> AI enables high-quality, personalised education at scale, potentially reducing the cost of education and making it accessible to broader populations.</w:t>
       </w:r>
     </w:p>
     <w:p>
@@ -5787,7 +5780,7 @@
         <w:t>Workforce transformation:</w:t>
       </w:r>
       <w:r>
-        <w:t> AI-driven automation is changing skill requirements across industries, increasing demand for CET programs that NYP can provide.</w:t>
+        <w:t xml:space="preserve"> AI-driven automation is changing skill requirements across industries, increasing demand for CET programmes that NYP can provide.</w:t>
       </w:r>
     </w:p>
     <w:p>
@@ -5875,7 +5868,7 @@
         </w:numPr>
       </w:pPr>
       <w:r>
-        <w:t>Personalized learning experiences tailored to individual needs.</w:t>
+        <w:t>Personalised learning experiences tailored to individual needs.</w:t>
       </w:r>
     </w:p>
     <w:p>
@@ -7147,7 +7140,7 @@
         <w:t>Resistance to Change:</w:t>
       </w:r>
       <w:r>
-        <w:t> Lecturers and staff may be resistant to AI tools that they perceive as replacing their roles. Comprehensive change management and training programs are essential.</w:t>
+        <w:t xml:space="preserve"> Lecturers and staff may be resistant to AI tools that they perceive as replacing their roles. Comprehensive change management and training programmes are essential.</w:t>
       </w:r>
     </w:p>
     <w:p>
@@ -7615,7 +7608,7 @@
     </w:p>
     <w:p>
       <w:r>
-        <w:t>NYP can develop VR training simulations for its CET programs, targeting industries such as:</w:t>
+        <w:t>NYP can develop VR training simulations for its CET programmes, targeting industries such as:</w:t>
       </w:r>
     </w:p>
     <w:p>
@@ -9220,11 +9213,11 @@
         <w:t>Content Development:</w:t>
       </w:r>
       <w:r>
-        <w:t xml:space="preserve"> Creating high-quality, curriculum-aligned VR/AR content is time-consuming and requires specialized skills (3D </w:t>
+        <w:t xml:space="preserve"> Creating high-quality, curriculum-aligned VR/AR content is time-consuming and requires specialised skills (3D </w:t>
       </w:r>
       <w:proofErr w:type="spellStart"/>
       <w:r>
-        <w:t>modeling</w:t>
+        <w:t>modelling</w:t>
       </w:r>
       <w:proofErr w:type="spellEnd"/>
       <w:r>
@@ -9571,7 +9564,7 @@
         <w:t>Smart energy management:</w:t>
       </w:r>
       <w:r>
-        <w:t> AI-powered energy optimization systems running on edge servers can reduce campus energy consumption by 10–15%, contributing to Singapore's sustainability goals.</w:t>
+        <w:t xml:space="preserve"> AI-powered energy optimisation systems running on edge servers can reduce campus energy consumption by 10–15%, contributing to Singapore's sustainability goals.</w:t>
       </w:r>
     </w:p>
     <w:p>
@@ -9601,7 +9594,7 @@
         <w:t>Example:</w:t>
       </w:r>
       <w:r>
-        <w:t> The National University of Singapore (NUS) has implemented smart building systems that use IoT sensors and edge computing to optimize energy usage, achieving 15% energy savings across its campus (NUS, 2024).</w:t>
+        <w:t xml:space="preserve"> The National University of Singapore (NUS) has implemented smart building systems that use IoT sensors and edge computing to optimise energy usage, achieving 15% energy savings across its campus (NUS, 2024).</w:t>
       </w:r>
     </w:p>
     <w:p>
@@ -9880,7 +9873,7 @@
         <w:t>Creating new service models:</w:t>
       </w:r>
       <w:r>
-        <w:t> Network slicing allows operators to offer customized network services (e.g., a dedicated low-latency slice for VR applications, a high-bandwidth slice for video streaming).</w:t>
+        <w:t xml:space="preserve"> Network slicing allows operators to offer customised network services (e.g., a dedicated low-latency slice for VR applications, a high-bandwidth slice for video streaming).</w:t>
       </w:r>
     </w:p>
     <w:p>
@@ -9933,7 +9926,7 @@
         </w:numPr>
       </w:pPr>
       <w:r>
-        <w:t>Modernized campus infrastructure supporting next-generation applications.</w:t>
+        <w:t>Modernised campus infrastructure supporting next-generation applications.</w:t>
       </w:r>
     </w:p>
     <w:p>
@@ -11409,7 +11402,7 @@
         <w:t>Technical Expertise:</w:t>
       </w:r>
       <w:r>
-        <w:t> Managing 5G and edge computing infrastructure requires specialized skills. NYP must invest in upskilling its IT team or partner with managed service providers.</w:t>
+        <w:t xml:space="preserve"> Managing 5G and edge computing infrastructure requires specialised skills. NYP must invest in upskilling its IT team or partner with managed service providers.</w:t>
       </w:r>
     </w:p>
     <w:p>
@@ -11469,72 +11462,34 @@
     </w:p>
     <w:p>
       <w:r>
-        <w:t xml:space="preserve">Blockchain is a decentralised digital ledger that </w:t>
-      </w:r>
-      <w:r>
-        <w:t xml:space="preserve">are </w:t>
-      </w:r>
+        <w:t>Blockchain is a decentralised digital ledger that is most commonly used in cryptocurrencies such as Bitcoin but has other uses such as supply chain management, healthcare and of course, certificate verification.</w:t>
+      </w:r>
+      <w:r/>
       <w:proofErr w:type="gramStart"/>
-      <w:r>
-        <w:t>most commonly used</w:t>
-      </w:r>
+      <w:r/>
       <w:proofErr w:type="gramEnd"/>
-      <w:r>
-        <w:t xml:space="preserve"> in</w:t>
-      </w:r>
-      <w:r>
-        <w:t xml:space="preserve"> cryptocurrencies such as</w:t>
-      </w:r>
-      <w:r>
-        <w:t xml:space="preserve"> Bitcoin but has other uses such as s</w:t>
-      </w:r>
-      <w:r>
-        <w:t xml:space="preserve">upply </w:t>
-      </w:r>
-      <w:r>
-        <w:t>c</w:t>
-      </w:r>
-      <w:r>
-        <w:t xml:space="preserve">hain </w:t>
-      </w:r>
-      <w:r>
-        <w:t>m</w:t>
-      </w:r>
-      <w:r>
-        <w:t>anagement</w:t>
-      </w:r>
-      <w:r>
-        <w:t>, h</w:t>
-      </w:r>
-      <w:r>
-        <w:t>ealthcare</w:t>
-      </w:r>
-      <w:r>
-        <w:t xml:space="preserve"> and of course, certificate verification.</w:t>
-      </w:r>
-    </w:p>
-    <w:p>
-      <w:r>
-        <w:t xml:space="preserve">Blockchain operates on a decentralized network of computers (Also known as nodes). These nodes each have an entire copy of the ledger, </w:t>
-      </w:r>
-      <w:r>
-        <w:t> ensuring that no single entity or authority has control over the entire system.</w:t>
-      </w:r>
-      <w:r>
-        <w:t xml:space="preserve"> Much like </w:t>
-      </w:r>
-      <w:r>
-        <w:t>Hadoop Distributed File System</w:t>
-      </w:r>
-      <w:r>
-        <w:t xml:space="preserve">, this decentralization ensures </w:t>
-      </w:r>
-      <w:r>
-        <w:t>resilience</w:t>
-      </w:r>
-      <w:r>
-        <w:t>, as if one (or even 10% of nodes) node fails, the entire system does not go down.</w:t>
-      </w:r>
+      <w:r/>
+      <w:r/>
+      <w:r/>
+      <w:r/>
+      <w:r/>
+      <w:r/>
+      <w:r/>
+      <w:r/>
+      <w:r/>
+      <w:r/>
+      <w:r/>
+    </w:p>
+    <w:p>
+      <w:r>
+        <w:t>Blockchain operates on a decentralised network of computers (also known as nodes). These nodes each have an entire copy of the ledger, ensuring that no single entity or authority has control over the entire system. Much like Hadoop Distributed File System, this decentralisation ensures resilience, as if one (or even 10% of nodes) node fails, the entire system does not go down.</w:t>
+      </w:r>
+      <w:r/>
+      <w:r/>
+      <w:r/>
+      <w:r/>
+      <w:r/>
+      <w:r/>
     </w:p>
     <w:p>
       <w:r>
@@ -11544,7 +11499,7 @@
         <w:t>Each block typically contains a set of transactions</w:t>
       </w:r>
       <w:r>
-        <w:t xml:space="preserve"> (Or certificates in this case)</w:t>
+        <w:t xml:space="preserve"> (or certificates in this case)</w:t>
       </w:r>
       <w:r>
         <w:t>, and it also includes a cryptographic hash o</w:t>
@@ -11581,7 +11536,7 @@
       </w:r>
       <w:proofErr w:type="gramEnd"/>
       <w:r>
-        <w:t xml:space="preserve"> nodes which is highly impractical.</w:t>
+        <w:t xml:space="preserve"> nodes, which is highly impractical.</w:t>
       </w:r>
       <w:r>
         <w:t xml:space="preserve"> Once a block is added, it cannot be removed or modified.</w:t>
@@ -12350,7 +12305,7 @@
         <w:t>send</w:t>
       </w:r>
       <w:r>
-        <w:t xml:space="preserve"> credentials directly with employers.</w:t>
+        <w:t xml:space="preserve"> credentials directly to employers.</w:t>
       </w:r>
     </w:p>
     <w:p>
@@ -14805,7 +14760,7 @@
         <w:t>Figure 8</w:t>
       </w:r>
       <w:r>
-        <w:t> outlines a phased three-year plan that manages risk by prioritizing quick-win, lower-cost technologies in Phase 1 while laying the groundwork for infrastructure-heavy initiatives.</w:t>
+        <w:t xml:space="preserve"> outlines a phased three-year plan that manages risk by prioritising quick-win, lower-cost technologies in Phase 1 while laying the groundwork for infrastructure-heavy initiatives.</w:t>
       </w:r>
     </w:p>
     <w:p>
@@ -14966,7 +14921,7 @@
         <w:t xml:space="preserve">Deploy 5G infrastructure </w:t>
       </w:r>
       <w:r>
-        <w:t>campus wide</w:t>
+        <w:t>campus-wide</w:t>
       </w:r>
       <w:r>
         <w:t>.</w:t>
@@ -14989,7 +14944,7 @@
           <w:b/>
           <w:bCs/>
         </w:rPr>
-        <w:t>Phase 3 (Year 3): Optimization</w:t>
+        <w:t>Phase 3 (Year 3): Optimisation</w:t>
       </w:r>
     </w:p>
     <w:p>
@@ -15011,7 +14966,7 @@
         </w:numPr>
       </w:pPr>
       <w:r>
-        <w:t>Monetize VR content and blockchain verification services.</w:t>
+        <w:t>Monetise VR content and blockchain verification services.</w:t>
       </w:r>
     </w:p>
     <w:p>
@@ -15142,7 +15097,7 @@
         <w:t>AI enhances VR/AR:</w:t>
       </w:r>
       <w:r>
-        <w:t> AI can personalize VR/AR learning scenarios based on individual student performance.</w:t>
+        <w:t xml:space="preserve"> AI can personalise VR/AR learning scenarios based on individual student performance.</w:t>
       </w:r>
     </w:p>
     <w:p>
@@ -15330,7 +15285,7 @@
     </w:p>
     <w:p>
       <w:r>
-        <w:t>The architecture is organized into seven distinct layers: (1) Stakeholders, including students, lecturers, administrators, employers, prospective students, and parents; (2) Access Channels such as the web portal, mobile apps, VR/AR headsets, API gateways, IoT devices, and AI chatbot interfaces; (3) Application Services, where each team member’s technology — AI adaptive learning (Clifton), VR/AR virtual labs and immersive content (Collin), blockchain credential verification and micro-credentialing (Declan), and 5G-enabled smart campus IoT and real-time streaming (Alex) — delivers specific capabilities; (4) Platform and Middleware, providing the computational backbone through edge computing nodes, AI/ML platforms, blockchain networks, VR/AR rendering engines, and cloud services, all orchestrated via Kubernetes and monitored through Prometheus; (5) Network Infrastructure, built on a 5G standalone core with small cells, Wi-Fi 6E mesh, and network slicing; (6) Data and Storage, encompassing the Student Information System, LMS, immutable blockchain ledger, IoT data lake, VR/AR content repository, and analytics data warehouse; and (7) Security, Compliance and Governance, ensuring PDPA compliance, zero-trust security, blockchain audit trails, and AI ethics governance.</w:t>
+        <w:t>The architecture is organised into seven distinct layers: (1) Stakeholders, including students, lecturers, administrators, employers, prospective students, and parents; (2) Access Channels such as the web portal, mobile apps, VR/AR headsets, API gateways, IoT devices, and AI chatbot interfaces; (3) Application Services, where each team member’s technology — AI adaptive learning (Clifton), VR/AR virtual labs and immersive content (Collin), blockchain credential verification and micro-credentialing (Declan), and 5G-enabled smart campus IoT and real-time streaming (Alex) — delivers specific capabilities; (4) Platform and Middleware, providing the computational backbone through edge computing nodes, AI/ML platforms, blockchain networks, VR/AR rendering engines, and cloud services, all orchestrated via Kubernetes and monitored through Prometheus; (5) Network Infrastructure, built on a 5G standalone core with small cells, Wi-Fi 6E mesh, and network slicing; (6) Data and Storage, encompassing the Student Information System, LMS, immutable blockchain ledger, IoT data lake, VR/AR content repository, and analytics data warehouse; and (7) Security, Compliance and Governance, ensuring PDPA compliance, zero-trust security, blockchain audit trails, and AI ethics governance.</w:t>
       </w:r>
     </w:p>
     <w:p>
@@ -15340,7 +15295,7 @@
     </w:p>
     <w:p>
       <w:r>
-        <w:t>Critically, the four technologies are not siloed — 5G enables low-latency VR/AR experiences, AI personalizes VR/AR learning scenarios, blockchain secures AI-generated credentials, and edge computing provides the real-time processing that underpins all three application layers</w:t>
+        <w:t>Critically, the four technologies are not siloed — 5G enables low-latency VR/AR experiences, AI personalises VR/AR learning scenarios, blockchain secures AI-generated credentials, and edge computing provides the real-time processing that underpins all three application layers</w:t>
       </w:r>
       <w:r>
         <w:rPr>

</xml_diff>